<commit_message>
updated the copyright file
</commit_message>
<xml_diff>
--- a/resources/guidelines/Copy Right Document.docx
+++ b/resources/guidelines/Copy Right Document.docx
@@ -1,9 +1,26 @@
 
 <file path=word/document.xml><?xml version="1.0" encoding="utf-8"?>
-<w:document xmlns:wpc="http://schemas.microsoft.com/office/word/2010/wordprocessingCanvas" xmlns:cx="http://schemas.microsoft.com/office/drawing/2014/chartex" xmlns:cx1="http://schemas.microsoft.com/office/drawing/2015/9/8/chartex" xmlns:cx2="http://schemas.microsoft.com/office/drawing/2015/10/21/chartex" xmlns:cx3="http://schemas.microsoft.com/office/drawing/2016/5/9/chartex" xmlns:cx4="http://schemas.microsoft.com/office/drawing/2016/5/10/chartex" xmlns:cx5="http://schemas.microsoft.com/office/drawing/2016/5/11/chartex" xmlns:cx6="http://schemas.microsoft.com/office/drawing/2016/5/12/chartex" xmlns:cx7="http://schemas.microsoft.com/office/drawing/2016/5/13/chartex" xmlns:cx8="http://schemas.microsoft.com/office/drawing/2016/5/14/chartex" xmlns:mc="http://schemas.openxmlformats.org/markup-compatibility/2006" xmlns:aink="http://schemas.microsoft.com/office/drawing/2016/ink" xmlns:am3d="http://schemas.microsoft.com/office/drawing/2017/model3d" xmlns:o="urn:schemas-microsoft-com:office:office" xmlns:r="http://schemas.openxmlformats.org/officeDocument/2006/relationships" xmlns:m="http://schemas.openxmlformats.org/officeDocument/2006/math" xmlns:v="urn:schemas-microsoft-com:vml" xmlns:wp14="http://schemas.microsoft.com/office/word/2010/wordprocessingDrawing" xmlns:wp="http://schemas.openxmlformats.org/drawingml/2006/wordprocessingDrawing" xmlns:w10="urn:schemas-microsoft-com:office:word" xmlns:w="http://schemas.openxmlformats.org/wordprocessingml/2006/main" xmlns:w14="http://schemas.microsoft.com/office/word/2010/wordml" xmlns:w15="http://schemas.microsoft.com/office/word/2012/wordml" xmlns:w16cex="http://schemas.microsoft.com/office/word/2018/wordml/cex" xmlns:w16cid="http://schemas.microsoft.com/office/word/2016/wordml/cid" xmlns:w16="http://schemas.microsoft.com/office/word/2018/wordml" xmlns:w16sdtdh="http://schemas.microsoft.com/office/word/2020/wordml/sdtdatahash" xmlns:w16se="http://schemas.microsoft.com/office/word/2015/wordml/symex" xmlns:wpg="http://schemas.microsoft.com/office/word/2010/wordprocessingGroup" xmlns:wpi="http://schemas.microsoft.com/office/word/2010/wordprocessingInk" xmlns:wne="http://schemas.microsoft.com/office/word/2006/wordml" xmlns:wps="http://schemas.microsoft.com/office/word/2010/wordprocessingShape" mc:Ignorable="w14 w15 w16se w16cid w16 w16cex w16sdtdh wp14">
+<w:document xmlns:wpc="http://schemas.microsoft.com/office/word/2010/wordprocessingCanvas" xmlns:cx="http://schemas.microsoft.com/office/drawing/2014/chartex" xmlns:cx1="http://schemas.microsoft.com/office/drawing/2015/9/8/chartex" xmlns:cx2="http://schemas.microsoft.com/office/drawing/2015/10/21/chartex" xmlns:cx3="http://schemas.microsoft.com/office/drawing/2016/5/9/chartex" xmlns:cx4="http://schemas.microsoft.com/office/drawing/2016/5/10/chartex" xmlns:cx5="http://schemas.microsoft.com/office/drawing/2016/5/11/chartex" xmlns:cx6="http://schemas.microsoft.com/office/drawing/2016/5/12/chartex" xmlns:cx7="http://schemas.microsoft.com/office/drawing/2016/5/13/chartex" xmlns:cx8="http://schemas.microsoft.com/office/drawing/2016/5/14/chartex" xmlns:mc="http://schemas.openxmlformats.org/markup-compatibility/2006" xmlns:aink="http://schemas.microsoft.com/office/drawing/2016/ink" xmlns:am3d="http://schemas.microsoft.com/office/drawing/2017/model3d" xmlns:o="urn:schemas-microsoft-com:office:office" xmlns:oel="http://schemas.microsoft.com/office/2019/extlst" xmlns:r="http://schemas.openxmlformats.org/officeDocument/2006/relationships" xmlns:m="http://schemas.openxmlformats.org/officeDocument/2006/math" xmlns:v="urn:schemas-microsoft-com:vml" xmlns:wp14="http://schemas.microsoft.com/office/word/2010/wordprocessingDrawing" xmlns:wp="http://schemas.openxmlformats.org/drawingml/2006/wordprocessingDrawing" xmlns:w10="urn:schemas-microsoft-com:office:word" xmlns:w="http://schemas.openxmlformats.org/wordprocessingml/2006/main" xmlns:w14="http://schemas.microsoft.com/office/word/2010/wordml" xmlns:w15="http://schemas.microsoft.com/office/word/2012/wordml" xmlns:w16cex="http://schemas.microsoft.com/office/word/2018/wordml/cex" xmlns:w16cid="http://schemas.microsoft.com/office/word/2016/wordml/cid" xmlns:w16="http://schemas.microsoft.com/office/word/2018/wordml" xmlns:w16du="http://schemas.microsoft.com/office/word/2023/wordml/word16du" xmlns:w16sdtdh="http://schemas.microsoft.com/office/word/2020/wordml/sdtdatahash" xmlns:w16se="http://schemas.microsoft.com/office/word/2015/wordml/symex" xmlns:wpg="http://schemas.microsoft.com/office/word/2010/wordprocessingGroup" xmlns:wpi="http://schemas.microsoft.com/office/word/2010/wordprocessingInk" xmlns:wne="http://schemas.microsoft.com/office/word/2006/wordml" xmlns:wps="http://schemas.microsoft.com/office/word/2010/wordprocessingShape" mc:Ignorable="w14 w15 w16se w16cid w16 w16cex w16sdtdh w16du wp14">
   <w:body>
     <w:p>
       <w:pPr>
+        <w:ind w:firstLine="0"/>
+        <w:jc w:val="center"/>
+        <w:rPr>
+          <w:b/>
+          <w:bCs/>
+        </w:rPr>
+      </w:pPr>
+      <w:r>
+        <w:rPr>
+          <w:b/>
+          <w:bCs/>
+        </w:rPr>
+        <w:t>Mammary Protect</w:t>
+      </w:r>
+    </w:p>
+    <w:p>
+      <w:pPr>
         <w:rPr>
           <w:b/>
           <w:bCs/>
@@ -17,69 +34,409 @@
         <w:t>1. Name and ID Numbers of the Owners</w:t>
       </w:r>
     </w:p>
-    <w:p>
-      <w:r>
-        <w:t>Steven Kalungu</w:t>
-      </w:r>
-      <w:r>
-        <w:t xml:space="preserve"> Kikwa – ID 32865857 , Phone  +254715135503</w:t>
-      </w:r>
-    </w:p>
-    <w:p>
-      <w:proofErr w:type="spellStart"/>
-      <w:r>
-        <w:t>Abdulnaim</w:t>
-      </w:r>
-      <w:proofErr w:type="spellEnd"/>
-      <w:r>
-        <w:t xml:space="preserve"> Mohamed</w:t>
-      </w:r>
-    </w:p>
-    <w:p>
-      <w:r>
-        <w:t>Bilal Hussein</w:t>
-      </w:r>
-    </w:p>
-    <w:p>
-      <w:r>
-        <w:t>Mohamed Onyango</w:t>
-      </w:r>
-    </w:p>
-    <w:p>
-      <w:r>
-        <w:t>Najma Bashir</w:t>
-      </w:r>
-    </w:p>
+    <w:tbl>
+      <w:tblPr>
+        <w:tblStyle w:val="TableGrid"/>
+        <w:tblW w:w="0" w:type="auto"/>
+        <w:tblLook w:val="04A0" w:firstRow="1" w:lastRow="0" w:firstColumn="1" w:lastColumn="0" w:noHBand="0" w:noVBand="1"/>
+      </w:tblPr>
+      <w:tblGrid>
+        <w:gridCol w:w="2263"/>
+        <w:gridCol w:w="1560"/>
+        <w:gridCol w:w="3564"/>
+        <w:gridCol w:w="1963"/>
+      </w:tblGrid>
+      <w:tr>
+        <w:tc>
+          <w:tcPr>
+            <w:tcW w:w="2263" w:type="dxa"/>
+          </w:tcPr>
+          <w:p>
+            <w:pPr>
+              <w:ind w:firstLine="0"/>
+            </w:pPr>
+            <w:r>
+              <w:t>Name</w:t>
+            </w:r>
+          </w:p>
+        </w:tc>
+        <w:tc>
+          <w:tcPr>
+            <w:tcW w:w="1560" w:type="dxa"/>
+          </w:tcPr>
+          <w:p>
+            <w:pPr>
+              <w:ind w:firstLine="0"/>
+            </w:pPr>
+            <w:r>
+              <w:t>ID</w:t>
+            </w:r>
+          </w:p>
+        </w:tc>
+        <w:tc>
+          <w:tcPr>
+            <w:tcW w:w="3564" w:type="dxa"/>
+          </w:tcPr>
+          <w:p>
+            <w:pPr>
+              <w:ind w:firstLine="0"/>
+            </w:pPr>
+            <w:r>
+              <w:t>Email</w:t>
+            </w:r>
+          </w:p>
+        </w:tc>
+        <w:tc>
+          <w:tcPr>
+            <w:tcW w:w="1963" w:type="dxa"/>
+          </w:tcPr>
+          <w:p>
+            <w:pPr>
+              <w:ind w:firstLine="0"/>
+            </w:pPr>
+            <w:r>
+              <w:t>Phone</w:t>
+            </w:r>
+          </w:p>
+        </w:tc>
+      </w:tr>
+      <w:tr>
+        <w:tc>
+          <w:tcPr>
+            <w:tcW w:w="2263" w:type="dxa"/>
+          </w:tcPr>
+          <w:p>
+            <w:pPr>
+              <w:ind w:firstLine="0"/>
+            </w:pPr>
+            <w:proofErr w:type="spellStart"/>
+            <w:r>
+              <w:t>Abdulnaim</w:t>
+            </w:r>
+            <w:proofErr w:type="spellEnd"/>
+            <w:r>
+              <w:t xml:space="preserve"> </w:t>
+            </w:r>
+            <w:r>
+              <w:t>Mohamed</w:t>
+            </w:r>
+          </w:p>
+        </w:tc>
+        <w:tc>
+          <w:tcPr>
+            <w:tcW w:w="1560" w:type="dxa"/>
+          </w:tcPr>
+          <w:p>
+            <w:pPr>
+              <w:ind w:firstLine="0"/>
+            </w:pPr>
+          </w:p>
+        </w:tc>
+        <w:tc>
+          <w:tcPr>
+            <w:tcW w:w="3564" w:type="dxa"/>
+          </w:tcPr>
+          <w:p>
+            <w:pPr>
+              <w:ind w:firstLine="0"/>
+            </w:pPr>
+            <w:r>
+              <w:t>husseinnaimp29s@gmail.com</w:t>
+            </w:r>
+          </w:p>
+        </w:tc>
+        <w:tc>
+          <w:tcPr>
+            <w:tcW w:w="1963" w:type="dxa"/>
+          </w:tcPr>
+          <w:p>
+            <w:pPr>
+              <w:ind w:firstLine="0"/>
+            </w:pPr>
+            <w:r>
+              <w:t>+254 757 799363</w:t>
+            </w:r>
+          </w:p>
+        </w:tc>
+      </w:tr>
+      <w:tr>
+        <w:tc>
+          <w:tcPr>
+            <w:tcW w:w="2263" w:type="dxa"/>
+          </w:tcPr>
+          <w:p>
+            <w:pPr>
+              <w:ind w:firstLine="0"/>
+            </w:pPr>
+            <w:r>
+              <w:t>Steven Kalungu</w:t>
+            </w:r>
+          </w:p>
+        </w:tc>
+        <w:tc>
+          <w:tcPr>
+            <w:tcW w:w="1560" w:type="dxa"/>
+          </w:tcPr>
+          <w:p>
+            <w:pPr>
+              <w:ind w:firstLine="0"/>
+            </w:pPr>
+            <w:r>
+              <w:t>32865857</w:t>
+            </w:r>
+          </w:p>
+        </w:tc>
+        <w:tc>
+          <w:tcPr>
+            <w:tcW w:w="3564" w:type="dxa"/>
+          </w:tcPr>
+          <w:p>
+            <w:pPr>
+              <w:ind w:firstLine="0"/>
+            </w:pPr>
+            <w:r>
+              <w:t>Stevenkikwa@gmail.com</w:t>
+            </w:r>
+          </w:p>
+        </w:tc>
+        <w:tc>
+          <w:tcPr>
+            <w:tcW w:w="1963" w:type="dxa"/>
+          </w:tcPr>
+          <w:p>
+            <w:pPr>
+              <w:ind w:firstLine="0"/>
+            </w:pPr>
+            <w:r>
+              <w:t>+254 715 135503</w:t>
+            </w:r>
+          </w:p>
+        </w:tc>
+      </w:tr>
+      <w:tr>
+        <w:tc>
+          <w:tcPr>
+            <w:tcW w:w="2263" w:type="dxa"/>
+          </w:tcPr>
+          <w:p>
+            <w:pPr>
+              <w:ind w:firstLine="0"/>
+            </w:pPr>
+            <w:r>
+              <w:t>Bilal Hussein</w:t>
+            </w:r>
+          </w:p>
+        </w:tc>
+        <w:tc>
+          <w:tcPr>
+            <w:tcW w:w="1560" w:type="dxa"/>
+          </w:tcPr>
+          <w:p>
+            <w:pPr>
+              <w:ind w:firstLine="0"/>
+            </w:pPr>
+          </w:p>
+        </w:tc>
+        <w:tc>
+          <w:tcPr>
+            <w:tcW w:w="3564" w:type="dxa"/>
+          </w:tcPr>
+          <w:p>
+            <w:pPr>
+              <w:ind w:firstLine="0"/>
+            </w:pPr>
+            <w:r>
+              <w:t>bilalhussein@students.uonbi.ac.ke</w:t>
+            </w:r>
+          </w:p>
+        </w:tc>
+        <w:tc>
+          <w:tcPr>
+            <w:tcW w:w="1963" w:type="dxa"/>
+          </w:tcPr>
+          <w:p>
+            <w:pPr>
+              <w:ind w:firstLine="0"/>
+            </w:pPr>
+            <w:r>
+              <w:t>+254 725 211563</w:t>
+            </w:r>
+          </w:p>
+        </w:tc>
+      </w:tr>
+      <w:tr>
+        <w:tc>
+          <w:tcPr>
+            <w:tcW w:w="2263" w:type="dxa"/>
+          </w:tcPr>
+          <w:p>
+            <w:pPr>
+              <w:ind w:firstLine="0"/>
+            </w:pPr>
+            <w:r>
+              <w:t>Mohamed Onyango</w:t>
+            </w:r>
+          </w:p>
+        </w:tc>
+        <w:tc>
+          <w:tcPr>
+            <w:tcW w:w="1560" w:type="dxa"/>
+          </w:tcPr>
+          <w:p>
+            <w:pPr>
+              <w:ind w:firstLine="0"/>
+            </w:pPr>
+          </w:p>
+        </w:tc>
+        <w:tc>
+          <w:tcPr>
+            <w:tcW w:w="3564" w:type="dxa"/>
+          </w:tcPr>
+          <w:p>
+            <w:pPr>
+              <w:ind w:firstLine="0"/>
+            </w:pPr>
+            <w:r>
+              <w:t>denniskachila4332@gmail.com</w:t>
+            </w:r>
+          </w:p>
+        </w:tc>
+        <w:tc>
+          <w:tcPr>
+            <w:tcW w:w="1963" w:type="dxa"/>
+          </w:tcPr>
+          <w:p>
+            <w:pPr>
+              <w:ind w:firstLine="0"/>
+            </w:pPr>
+            <w:r>
+              <w:t>+254 717 839452</w:t>
+            </w:r>
+          </w:p>
+        </w:tc>
+      </w:tr>
+      <w:tr>
+        <w:tc>
+          <w:tcPr>
+            <w:tcW w:w="2263" w:type="dxa"/>
+          </w:tcPr>
+          <w:p>
+            <w:pPr>
+              <w:ind w:firstLine="0"/>
+            </w:pPr>
+            <w:r>
+              <w:t>Najma Bashir</w:t>
+            </w:r>
+          </w:p>
+        </w:tc>
+        <w:tc>
+          <w:tcPr>
+            <w:tcW w:w="1560" w:type="dxa"/>
+          </w:tcPr>
+          <w:p>
+            <w:pPr>
+              <w:ind w:firstLine="0"/>
+            </w:pPr>
+          </w:p>
+        </w:tc>
+        <w:tc>
+          <w:tcPr>
+            <w:tcW w:w="3564" w:type="dxa"/>
+          </w:tcPr>
+          <w:p>
+            <w:pPr>
+              <w:ind w:firstLine="0"/>
+            </w:pPr>
+            <w:r>
+              <w:t>bashirnajma99@gmail.com</w:t>
+            </w:r>
+          </w:p>
+        </w:tc>
+        <w:tc>
+          <w:tcPr>
+            <w:tcW w:w="1963" w:type="dxa"/>
+          </w:tcPr>
+          <w:p>
+            <w:pPr>
+              <w:ind w:firstLine="0"/>
+            </w:pPr>
+            <w:r>
+              <w:t>+254 746 614129</w:t>
+            </w:r>
+          </w:p>
+        </w:tc>
+      </w:tr>
+      <w:tr>
+        <w:tc>
+          <w:tcPr>
+            <w:tcW w:w="2263" w:type="dxa"/>
+          </w:tcPr>
+          <w:p>
+            <w:pPr>
+              <w:ind w:firstLine="0"/>
+            </w:pPr>
+            <w:r>
+              <w:t xml:space="preserve">Dennis </w:t>
+            </w:r>
+            <w:proofErr w:type="spellStart"/>
+            <w:r>
+              <w:t>Kachila</w:t>
+            </w:r>
+            <w:proofErr w:type="spellEnd"/>
+          </w:p>
+        </w:tc>
+        <w:tc>
+          <w:tcPr>
+            <w:tcW w:w="1560" w:type="dxa"/>
+          </w:tcPr>
+          <w:p>
+            <w:pPr>
+              <w:ind w:firstLine="0"/>
+            </w:pPr>
+          </w:p>
+        </w:tc>
+        <w:tc>
+          <w:tcPr>
+            <w:tcW w:w="3564" w:type="dxa"/>
+          </w:tcPr>
+          <w:p>
+            <w:pPr>
+              <w:ind w:firstLine="0"/>
+            </w:pPr>
+            <w:r>
+              <w:t>denniskachila4332@gmail.com</w:t>
+            </w:r>
+          </w:p>
+        </w:tc>
+        <w:tc>
+          <w:tcPr>
+            <w:tcW w:w="1963" w:type="dxa"/>
+          </w:tcPr>
+          <w:p>
+            <w:pPr>
+              <w:ind w:firstLine="0"/>
+            </w:pPr>
+            <w:r>
+              <w:t>+254 758 314508</w:t>
+            </w:r>
+          </w:p>
+        </w:tc>
+      </w:tr>
+    </w:tbl>
     <w:p/>
-    <w:p/>
-    <w:p>
-      <w:pPr>
-        <w:rPr>
-          <w:b/>
-          <w:bCs/>
-        </w:rPr>
-      </w:pPr>
-      <w:r>
-        <w:rPr>
-          <w:b/>
-          <w:bCs/>
-        </w:rPr>
-        <w:br w:type="page"/>
-      </w:r>
-    </w:p>
-    <w:p>
-      <w:pPr>
-        <w:rPr>
-          <w:b/>
-          <w:bCs/>
-        </w:rPr>
-      </w:pPr>
-      <w:r>
-        <w:rPr>
-          <w:b/>
-          <w:bCs/>
-        </w:rPr>
-        <w:lastRenderedPageBreak/>
+    <w:p>
+      <w:pPr>
+        <w:ind w:left="720" w:firstLine="0"/>
+        <w:rPr>
+          <w:b/>
+          <w:bCs/>
+        </w:rPr>
+      </w:pPr>
+      <w:r>
+        <w:rPr>
+          <w:b/>
+          <w:bCs/>
+        </w:rPr>
         <w:t>2. Abstract</w:t>
       </w:r>
     </w:p>
@@ -130,21 +487,14 @@
         <w:t>The Mammary Protect app runs on Android and iOS platforms. The data and model training process are managed via cloud-based services on AWS, allowing for continuous updates and storage of medical records.</w:t>
       </w:r>
     </w:p>
-    <w:p/>
-    <w:p>
-      <w:pPr>
-        <w:rPr>
-          <w:b/>
-          <w:bCs/>
-        </w:rPr>
-      </w:pPr>
-      <w:r>
-        <w:rPr>
-          <w:b/>
-          <w:bCs/>
-        </w:rPr>
-        <w:br w:type="page"/>
-      </w:r>
+    <w:p>
+      <w:pPr>
+        <w:ind w:firstLine="0"/>
+        <w:rPr>
+          <w:b/>
+          <w:bCs/>
+        </w:rPr>
+      </w:pPr>
     </w:p>
     <w:p>
       <w:pPr>
@@ -331,6 +681,9 @@
         <w:br/>
       </w:r>
       <w:r>
+        <w:rPr>
+          <w:noProof/>
+        </w:rPr>
         <w:drawing>
           <wp:inline distT="0" distB="0" distL="0" distR="0" wp14:anchorId="6CA8720E" wp14:editId="152C76B4">
             <wp:extent cx="3854648" cy="5131064"/>
@@ -387,6 +740,9 @@
         <w:br/>
       </w:r>
       <w:r>
+        <w:rPr>
+          <w:noProof/>
+        </w:rPr>
         <w:drawing>
           <wp:inline distT="0" distB="0" distL="0" distR="0" wp14:anchorId="1BE765F1" wp14:editId="173E9D01">
             <wp:extent cx="3492679" cy="5200917"/>
@@ -435,6 +791,9 @@
         <w:ind w:left="720" w:firstLine="0"/>
       </w:pPr>
       <w:r>
+        <w:rPr>
+          <w:noProof/>
+        </w:rPr>
         <w:lastRenderedPageBreak/>
         <w:drawing>
           <wp:inline distT="0" distB="0" distL="0" distR="0" wp14:anchorId="76AF6DF9" wp14:editId="431AE563">
@@ -485,6 +844,9 @@
         <w:t xml:space="preserve"> </w:t>
       </w:r>
       <w:r>
+        <w:rPr>
+          <w:noProof/>
+        </w:rPr>
         <w:drawing>
           <wp:inline distT="0" distB="0" distL="0" distR="0" wp14:anchorId="3BA3954E" wp14:editId="0DA39A3F">
             <wp:extent cx="3111660" cy="4902452"/>
@@ -571,6 +933,9 @@
         <w:br/>
       </w:r>
       <w:r>
+        <w:rPr>
+          <w:noProof/>
+        </w:rPr>
         <w:drawing>
           <wp:inline distT="0" distB="0" distL="0" distR="0" wp14:anchorId="49098066" wp14:editId="0C8F92A3">
             <wp:extent cx="2978303" cy="4838949"/>
@@ -648,6 +1013,9 @@
         <w:br/>
       </w:r>
       <w:r>
+        <w:rPr>
+          <w:noProof/>
+        </w:rPr>
         <w:drawing>
           <wp:inline distT="0" distB="0" distL="0" distR="0" wp14:anchorId="7EE57A92" wp14:editId="449C2D79">
             <wp:extent cx="3073558" cy="4864350"/>
@@ -707,6 +1075,9 @@
         <w:br/>
       </w:r>
       <w:r>
+        <w:rPr>
+          <w:noProof/>
+        </w:rPr>
         <w:drawing>
           <wp:inline distT="0" distB="0" distL="0" distR="0" wp14:anchorId="7910E67E" wp14:editId="18675C46">
             <wp:extent cx="2806844" cy="4921503"/>
@@ -825,19 +1196,7 @@
           <w:rPr>
             <w:rStyle w:val="Hyperlink"/>
           </w:rPr>
-          <w:t>Mamma</w:t>
-        </w:r>
-        <w:r>
-          <w:rPr>
-            <w:rStyle w:val="Hyperlink"/>
-          </w:rPr>
-          <w:t>r</w:t>
-        </w:r>
-        <w:r>
-          <w:rPr>
-            <w:rStyle w:val="Hyperlink"/>
-          </w:rPr>
-          <w:t>y Protect</w:t>
+          <w:t>Mammary Protect</w:t>
         </w:r>
       </w:hyperlink>
       <w:r>
@@ -906,7 +1265,7 @@
 </file>
 
 <file path=word/numbering.xml><?xml version="1.0" encoding="utf-8"?>
-<w:numbering xmlns:wpc="http://schemas.microsoft.com/office/word/2010/wordprocessingCanvas" xmlns:cx="http://schemas.microsoft.com/office/drawing/2014/chartex" xmlns:cx1="http://schemas.microsoft.com/office/drawing/2015/9/8/chartex" xmlns:cx2="http://schemas.microsoft.com/office/drawing/2015/10/21/chartex" xmlns:cx3="http://schemas.microsoft.com/office/drawing/2016/5/9/chartex" xmlns:cx4="http://schemas.microsoft.com/office/drawing/2016/5/10/chartex" xmlns:cx5="http://schemas.microsoft.com/office/drawing/2016/5/11/chartex" xmlns:cx6="http://schemas.microsoft.com/office/drawing/2016/5/12/chartex" xmlns:cx7="http://schemas.microsoft.com/office/drawing/2016/5/13/chartex" xmlns:cx8="http://schemas.microsoft.com/office/drawing/2016/5/14/chartex" xmlns:mc="http://schemas.openxmlformats.org/markup-compatibility/2006" xmlns:aink="http://schemas.microsoft.com/office/drawing/2016/ink" xmlns:am3d="http://schemas.microsoft.com/office/drawing/2017/model3d" xmlns:o="urn:schemas-microsoft-com:office:office" xmlns:r="http://schemas.openxmlformats.org/officeDocument/2006/relationships" xmlns:m="http://schemas.openxmlformats.org/officeDocument/2006/math" xmlns:v="urn:schemas-microsoft-com:vml" xmlns:wp14="http://schemas.microsoft.com/office/word/2010/wordprocessingDrawing" xmlns:wp="http://schemas.openxmlformats.org/drawingml/2006/wordprocessingDrawing" xmlns:w10="urn:schemas-microsoft-com:office:word" xmlns:w="http://schemas.openxmlformats.org/wordprocessingml/2006/main" xmlns:w14="http://schemas.microsoft.com/office/word/2010/wordml" xmlns:w15="http://schemas.microsoft.com/office/word/2012/wordml" xmlns:w16cex="http://schemas.microsoft.com/office/word/2018/wordml/cex" xmlns:w16cid="http://schemas.microsoft.com/office/word/2016/wordml/cid" xmlns:w16="http://schemas.microsoft.com/office/word/2018/wordml" xmlns:w16sdtdh="http://schemas.microsoft.com/office/word/2020/wordml/sdtdatahash" xmlns:w16se="http://schemas.microsoft.com/office/word/2015/wordml/symex" xmlns:wpg="http://schemas.microsoft.com/office/word/2010/wordprocessingGroup" xmlns:wpi="http://schemas.microsoft.com/office/word/2010/wordprocessingInk" xmlns:wne="http://schemas.microsoft.com/office/word/2006/wordml" xmlns:wps="http://schemas.microsoft.com/office/word/2010/wordprocessingShape" mc:Ignorable="w14 w15 w16se w16cid w16 w16cex w16sdtdh wp14">
+<w:numbering xmlns:wpc="http://schemas.microsoft.com/office/word/2010/wordprocessingCanvas" xmlns:cx="http://schemas.microsoft.com/office/drawing/2014/chartex" xmlns:cx1="http://schemas.microsoft.com/office/drawing/2015/9/8/chartex" xmlns:cx2="http://schemas.microsoft.com/office/drawing/2015/10/21/chartex" xmlns:cx3="http://schemas.microsoft.com/office/drawing/2016/5/9/chartex" xmlns:cx4="http://schemas.microsoft.com/office/drawing/2016/5/10/chartex" xmlns:cx5="http://schemas.microsoft.com/office/drawing/2016/5/11/chartex" xmlns:cx6="http://schemas.microsoft.com/office/drawing/2016/5/12/chartex" xmlns:cx7="http://schemas.microsoft.com/office/drawing/2016/5/13/chartex" xmlns:cx8="http://schemas.microsoft.com/office/drawing/2016/5/14/chartex" xmlns:mc="http://schemas.openxmlformats.org/markup-compatibility/2006" xmlns:aink="http://schemas.microsoft.com/office/drawing/2016/ink" xmlns:am3d="http://schemas.microsoft.com/office/drawing/2017/model3d" xmlns:o="urn:schemas-microsoft-com:office:office" xmlns:oel="http://schemas.microsoft.com/office/2019/extlst" xmlns:r="http://schemas.openxmlformats.org/officeDocument/2006/relationships" xmlns:m="http://schemas.openxmlformats.org/officeDocument/2006/math" xmlns:v="urn:schemas-microsoft-com:vml" xmlns:wp14="http://schemas.microsoft.com/office/word/2010/wordprocessingDrawing" xmlns:wp="http://schemas.openxmlformats.org/drawingml/2006/wordprocessingDrawing" xmlns:w10="urn:schemas-microsoft-com:office:word" xmlns:w="http://schemas.openxmlformats.org/wordprocessingml/2006/main" xmlns:w14="http://schemas.microsoft.com/office/word/2010/wordml" xmlns:w15="http://schemas.microsoft.com/office/word/2012/wordml" xmlns:w16cex="http://schemas.microsoft.com/office/word/2018/wordml/cex" xmlns:w16cid="http://schemas.microsoft.com/office/word/2016/wordml/cid" xmlns:w16="http://schemas.microsoft.com/office/word/2018/wordml" xmlns:w16du="http://schemas.microsoft.com/office/word/2023/wordml/word16du" xmlns:w16sdtdh="http://schemas.microsoft.com/office/word/2020/wordml/sdtdatahash" xmlns:w16se="http://schemas.microsoft.com/office/word/2015/wordml/symex" xmlns:wpg="http://schemas.microsoft.com/office/word/2010/wordprocessingGroup" xmlns:wpi="http://schemas.microsoft.com/office/word/2010/wordprocessingInk" xmlns:wne="http://schemas.microsoft.com/office/word/2006/wordml" xmlns:wps="http://schemas.microsoft.com/office/word/2010/wordprocessingShape" mc:Ignorable="w14 w15 w16se w16cid w16 w16cex w16sdtdh w16du wp14">
   <w:abstractNum w:abstractNumId="0" w15:restartNumberingAfterBreak="0">
     <w:nsid w:val="1DF02B0E"/>
     <w:multiLevelType w:val="multilevel"/>
@@ -1503,23 +1862,23 @@
       </w:rPr>
     </w:lvl>
   </w:abstractNum>
-  <w:num w:numId="1">
+  <w:num w:numId="1" w16cid:durableId="1312514210">
     <w:abstractNumId w:val="2"/>
   </w:num>
-  <w:num w:numId="2">
+  <w:num w:numId="2" w16cid:durableId="723871426">
     <w:abstractNumId w:val="0"/>
   </w:num>
-  <w:num w:numId="3">
+  <w:num w:numId="3" w16cid:durableId="1587107607">
     <w:abstractNumId w:val="3"/>
   </w:num>
-  <w:num w:numId="4">
+  <w:num w:numId="4" w16cid:durableId="1208296677">
     <w:abstractNumId w:val="1"/>
   </w:num>
 </w:numbering>
 </file>
 
 <file path=word/styles.xml><?xml version="1.0" encoding="utf-8"?>
-<w:styles xmlns:mc="http://schemas.openxmlformats.org/markup-compatibility/2006" xmlns:r="http://schemas.openxmlformats.org/officeDocument/2006/relationships" xmlns:w="http://schemas.openxmlformats.org/wordprocessingml/2006/main" xmlns:w14="http://schemas.microsoft.com/office/word/2010/wordml" xmlns:w15="http://schemas.microsoft.com/office/word/2012/wordml" xmlns:w16cex="http://schemas.microsoft.com/office/word/2018/wordml/cex" xmlns:w16cid="http://schemas.microsoft.com/office/word/2016/wordml/cid" xmlns:w16="http://schemas.microsoft.com/office/word/2018/wordml" xmlns:w16sdtdh="http://schemas.microsoft.com/office/word/2020/wordml/sdtdatahash" xmlns:w16se="http://schemas.microsoft.com/office/word/2015/wordml/symex" mc:Ignorable="w14 w15 w16se w16cid w16 w16cex w16sdtdh">
+<w:styles xmlns:mc="http://schemas.openxmlformats.org/markup-compatibility/2006" xmlns:r="http://schemas.openxmlformats.org/officeDocument/2006/relationships" xmlns:w="http://schemas.openxmlformats.org/wordprocessingml/2006/main" xmlns:w14="http://schemas.microsoft.com/office/word/2010/wordml" xmlns:w15="http://schemas.microsoft.com/office/word/2012/wordml" xmlns:w16cex="http://schemas.microsoft.com/office/word/2018/wordml/cex" xmlns:w16cid="http://schemas.microsoft.com/office/word/2016/wordml/cid" xmlns:w16="http://schemas.microsoft.com/office/word/2018/wordml" xmlns:w16du="http://schemas.microsoft.com/office/word/2023/wordml/word16du" xmlns:w16sdtdh="http://schemas.microsoft.com/office/word/2020/wordml/sdtdatahash" xmlns:w16se="http://schemas.microsoft.com/office/word/2015/wordml/symex" mc:Ignorable="w14 w15 w16se w16cid w16 w16cex w16sdtdh w16du">
   <w:docDefaults>
     <w:rPrDefault>
       <w:rPr>
@@ -1979,6 +2338,25 @@
       <w:u w:val="single"/>
     </w:rPr>
   </w:style>
+  <w:style w:type="table" w:styleId="TableGrid">
+    <w:name w:val="Table Grid"/>
+    <w:basedOn w:val="TableNormal"/>
+    <w:uiPriority w:val="39"/>
+    <w:rsid w:val="00F97F14"/>
+    <w:pPr>
+      <w:spacing w:after="0" w:line="240" w:lineRule="auto"/>
+    </w:pPr>
+    <w:tblPr>
+      <w:tblBorders>
+        <w:top w:val="single" w:sz="4" w:space="0" w:color="auto"/>
+        <w:left w:val="single" w:sz="4" w:space="0" w:color="auto"/>
+        <w:bottom w:val="single" w:sz="4" w:space="0" w:color="auto"/>
+        <w:right w:val="single" w:sz="4" w:space="0" w:color="auto"/>
+        <w:insideH w:val="single" w:sz="4" w:space="0" w:color="auto"/>
+        <w:insideV w:val="single" w:sz="4" w:space="0" w:color="auto"/>
+      </w:tblBorders>
+    </w:tblPr>
+  </w:style>
 </w:styles>
 </file>
 

</xml_diff>